<commit_message>
Testing my ability to push to palani-johnson/TheDjinns-Group10
</commit_message>
<xml_diff>
--- a/docs/RequirementsDefinition.docx
+++ b/docs/RequirementsDefinition.docx
@@ -185,19 +185,7 @@
         <w:rPr>
           <w:i/>
         </w:rPr>
-        <w:t>using either desktop or mobile devices. Potential f</w:t>
-      </w:r>
-      <w:r>
-        <w:rPr>
-          <w:i/>
-        </w:rPr>
-        <w:t>uture features and a glossary are included in sections 5 and 6</w:t>
-      </w:r>
-      <w:r>
-        <w:rPr>
-          <w:i/>
-        </w:rPr>
-        <w:t xml:space="preserve"> respectively.</w:t>
+        <w:t>using either desktop or mobile devices. Potential future features and a glossary are included in sections 5 and 6 respectively.</w:t>
       </w:r>
     </w:p>
     <w:p>
@@ -513,6 +501,11 @@
       </w:pPr>
     </w:p>
     <w:p/>
+    <w:p>
+      <w:r>
+        <w:t>TESTING NEW GIT REMOTE COLLABORATOR ACCESS</w:t>
+      </w:r>
+    </w:p>
     <w:sectPr>
       <w:pgSz w:w="12240" w:h="15840"/>
       <w:pgMar w:top="1440" w:right="1440" w:bottom="1440" w:left="1440" w:header="720" w:footer="720" w:gutter="0"/>
@@ -737,6 +730,7 @@
     <w:lsdException w:name="HTML Sample" w:semiHidden="1" w:unhideWhenUsed="1"/>
     <w:lsdException w:name="HTML Typewriter" w:semiHidden="1" w:unhideWhenUsed="1"/>
     <w:lsdException w:name="HTML Variable" w:semiHidden="1" w:unhideWhenUsed="1"/>
+    <w:lsdException w:name="Normal Table" w:semiHidden="1" w:unhideWhenUsed="1"/>
     <w:lsdException w:name="annotation subject" w:semiHidden="1" w:unhideWhenUsed="1"/>
     <w:lsdException w:name="No List" w:semiHidden="1" w:unhideWhenUsed="1"/>
     <w:lsdException w:name="Outline List 1" w:semiHidden="1" w:unhideWhenUsed="1"/>
@@ -783,8 +777,10 @@
     <w:lsdException w:name="Table Subtle 2" w:semiHidden="1" w:unhideWhenUsed="1"/>
     <w:lsdException w:name="Table Web 1" w:semiHidden="1" w:unhideWhenUsed="1"/>
     <w:lsdException w:name="Table Web 2" w:semiHidden="1" w:unhideWhenUsed="1"/>
+    <w:lsdException w:name="Table Web 3" w:semiHidden="1" w:unhideWhenUsed="1"/>
     <w:lsdException w:name="Balloon Text" w:semiHidden="1" w:unhideWhenUsed="1"/>
     <w:lsdException w:name="Table Grid" w:uiPriority="59"/>
+    <w:lsdException w:name="Table Theme" w:semiHidden="1" w:unhideWhenUsed="1"/>
     <w:lsdException w:name="Placeholder Text" w:semiHidden="1"/>
     <w:lsdException w:name="No Spacing" w:uiPriority="1" w:qFormat="1"/>
     <w:lsdException w:name="Light Shading" w:uiPriority="60"/>

</xml_diff>